<commit_message>
Done Q1, except 2 explanations, cleaned up
</commit_message>
<xml_diff>
--- a/a3/figures.docx
+++ b/a3/figures.docx
@@ -5,12 +5,421 @@
     <w:p>
       <w:pPr>
         <w:pStyle w:val="Normal"/>
+        <w:widowControl/>
+        <w:bidi w:val="0"/>
+        <w:spacing w:lineRule="auto" w:line="259" w:before="0" w:after="160"/>
+        <w:ind w:left="0" w:right="-1247" w:hanging="0"/>
+        <w:jc w:val="center"/>
+        <w:rPr/>
+      </w:pPr>
+      <w:r>
+        <w:rPr/>
+        <w:drawing>
+          <wp:anchor behindDoc="0" distT="0" distB="0" distL="0" distR="0" simplePos="0" locked="0" layoutInCell="1" allowOverlap="1" relativeHeight="2">
+            <wp:simplePos x="0" y="0"/>
+            <wp:positionH relativeFrom="column">
+              <wp:posOffset>600075</wp:posOffset>
+            </wp:positionH>
+            <wp:positionV relativeFrom="paragraph">
+              <wp:posOffset>961390</wp:posOffset>
+            </wp:positionV>
+            <wp:extent cx="6445250" cy="4881245"/>
+            <wp:effectExtent l="0" t="0" r="0" b="0"/>
+            <wp:wrapTopAndBottom/>
+            <wp:docPr id="1" name="Image1" descr=""/>
+            <wp:cNvGraphicFramePr>
+              <a:graphicFrameLocks xmlns:a="http://schemas.openxmlformats.org/drawingml/2006/main" noChangeAspect="1"/>
+            </wp:cNvGraphicFramePr>
+            <a:graphic xmlns:a="http://schemas.openxmlformats.org/drawingml/2006/main">
+              <a:graphicData uri="http://schemas.openxmlformats.org/drawingml/2006/picture">
+                <pic:pic xmlns:pic="http://schemas.openxmlformats.org/drawingml/2006/picture">
+                  <pic:nvPicPr>
+                    <pic:cNvPr id="1" name="Image1" descr=""/>
+                    <pic:cNvPicPr>
+                      <a:picLocks noChangeAspect="1" noChangeArrowheads="1"/>
+                    </pic:cNvPicPr>
+                  </pic:nvPicPr>
+                  <pic:blipFill>
+                    <a:blip r:embed="rId2"/>
+                    <a:srcRect l="3358" t="17256" r="4900" b="7087"/>
+                    <a:stretch>
+                      <a:fillRect/>
+                    </a:stretch>
+                  </pic:blipFill>
+                  <pic:spPr bwMode="auto">
+                    <a:xfrm>
+                      <a:off x="0" y="0"/>
+                      <a:ext cx="6445250" cy="4881245"/>
+                    </a:xfrm>
+                    <a:prstGeom prst="rect">
+                      <a:avLst/>
+                    </a:prstGeom>
+                  </pic:spPr>
+                </pic:pic>
+              </a:graphicData>
+            </a:graphic>
+          </wp:anchor>
+        </w:drawing>
+      </w:r>
+      <w:r>
+        <w:br w:type="page"/>
+      </w:r>
+    </w:p>
+    <w:p>
+      <w:pPr>
+        <w:pStyle w:val="Normal"/>
         <w:spacing w:before="0" w:after="160"/>
         <w:jc w:val="center"/>
         <w:rPr/>
       </w:pPr>
       <w:r>
         <w:rPr/>
+        <w:drawing>
+          <wp:anchor behindDoc="0" distT="0" distB="0" distL="0" distR="0" simplePos="0" locked="0" layoutInCell="1" allowOverlap="1" relativeHeight="3">
+            <wp:simplePos x="0" y="0"/>
+            <wp:positionH relativeFrom="column">
+              <wp:posOffset>401320</wp:posOffset>
+            </wp:positionH>
+            <wp:positionV relativeFrom="paragraph">
+              <wp:posOffset>-578485</wp:posOffset>
+            </wp:positionV>
+            <wp:extent cx="6850380" cy="7461885"/>
+            <wp:effectExtent l="0" t="0" r="0" b="0"/>
+            <wp:wrapSquare wrapText="largest"/>
+            <wp:docPr id="2" name="Image2" descr=""/>
+            <wp:cNvGraphicFramePr>
+              <a:graphicFrameLocks xmlns:a="http://schemas.openxmlformats.org/drawingml/2006/main" noChangeAspect="1"/>
+            </wp:cNvGraphicFramePr>
+            <a:graphic xmlns:a="http://schemas.openxmlformats.org/drawingml/2006/main">
+              <a:graphicData uri="http://schemas.openxmlformats.org/drawingml/2006/picture">
+                <pic:pic xmlns:pic="http://schemas.openxmlformats.org/drawingml/2006/picture">
+                  <pic:nvPicPr>
+                    <pic:cNvPr id="2" name="Image2" descr=""/>
+                    <pic:cNvPicPr>
+                      <a:picLocks noChangeAspect="1" noChangeArrowheads="1"/>
+                    </pic:cNvPicPr>
+                  </pic:nvPicPr>
+                  <pic:blipFill>
+                    <a:blip r:embed="rId3"/>
+                    <a:srcRect l="5852" t="5789" r="7750" b="7262"/>
+                    <a:stretch>
+                      <a:fillRect/>
+                    </a:stretch>
+                  </pic:blipFill>
+                  <pic:spPr bwMode="auto">
+                    <a:xfrm>
+                      <a:off x="0" y="0"/>
+                      <a:ext cx="6850380" cy="7461885"/>
+                    </a:xfrm>
+                    <a:prstGeom prst="rect">
+                      <a:avLst/>
+                    </a:prstGeom>
+                  </pic:spPr>
+                </pic:pic>
+              </a:graphicData>
+            </a:graphic>
+          </wp:anchor>
+        </w:drawing>
+      </w:r>
+      <w:r>
+        <w:br w:type="page"/>
+      </w:r>
+    </w:p>
+    <w:p>
+      <w:pPr>
+        <w:pStyle w:val="Normal"/>
+        <w:spacing w:before="0" w:after="160"/>
+        <w:jc w:val="center"/>
+        <w:rPr/>
+      </w:pPr>
+      <w:r>
+        <w:rPr/>
+        <w:drawing>
+          <wp:anchor behindDoc="0" distT="0" distB="0" distL="0" distR="0" simplePos="0" locked="0" layoutInCell="1" allowOverlap="1" relativeHeight="4">
+            <wp:simplePos x="0" y="0"/>
+            <wp:positionH relativeFrom="column">
+              <wp:posOffset>393700</wp:posOffset>
+            </wp:positionH>
+            <wp:positionV relativeFrom="paragraph">
+              <wp:posOffset>-198755</wp:posOffset>
+            </wp:positionV>
+            <wp:extent cx="6873875" cy="5423535"/>
+            <wp:effectExtent l="0" t="0" r="0" b="0"/>
+            <wp:wrapSquare wrapText="largest"/>
+            <wp:docPr id="3" name="Image3" descr=""/>
+            <wp:cNvGraphicFramePr>
+              <a:graphicFrameLocks xmlns:a="http://schemas.openxmlformats.org/drawingml/2006/main" noChangeAspect="1"/>
+            </wp:cNvGraphicFramePr>
+            <a:graphic xmlns:a="http://schemas.openxmlformats.org/drawingml/2006/main">
+              <a:graphicData uri="http://schemas.openxmlformats.org/drawingml/2006/picture">
+                <pic:pic xmlns:pic="http://schemas.openxmlformats.org/drawingml/2006/picture">
+                  <pic:nvPicPr>
+                    <pic:cNvPr id="3" name="Image3" descr=""/>
+                    <pic:cNvPicPr>
+                      <a:picLocks noChangeAspect="1" noChangeArrowheads="1"/>
+                    </pic:cNvPicPr>
+                  </pic:nvPicPr>
+                  <pic:blipFill>
+                    <a:blip r:embed="rId4"/>
+                    <a:srcRect l="4832" t="18571" r="6210" b="5428"/>
+                    <a:stretch>
+                      <a:fillRect/>
+                    </a:stretch>
+                  </pic:blipFill>
+                  <pic:spPr bwMode="auto">
+                    <a:xfrm>
+                      <a:off x="0" y="0"/>
+                      <a:ext cx="6873875" cy="5423535"/>
+                    </a:xfrm>
+                    <a:prstGeom prst="rect">
+                      <a:avLst/>
+                    </a:prstGeom>
+                  </pic:spPr>
+                </pic:pic>
+              </a:graphicData>
+            </a:graphic>
+          </wp:anchor>
+        </w:drawing>
+      </w:r>
+      <w:r>
+        <w:br w:type="page"/>
+      </w:r>
+    </w:p>
+    <w:p>
+      <w:pPr>
+        <w:pStyle w:val="Normal"/>
+        <w:spacing w:before="0" w:after="160"/>
+        <w:jc w:val="center"/>
+        <w:rPr/>
+      </w:pPr>
+      <w:r>
+        <w:rPr/>
+        <w:drawing>
+          <wp:anchor behindDoc="0" distT="0" distB="0" distL="0" distR="0" simplePos="0" locked="0" layoutInCell="1" allowOverlap="1" relativeHeight="5">
+            <wp:simplePos x="0" y="0"/>
+            <wp:positionH relativeFrom="column">
+              <wp:posOffset>504825</wp:posOffset>
+            </wp:positionH>
+            <wp:positionV relativeFrom="paragraph">
+              <wp:posOffset>-466090</wp:posOffset>
+            </wp:positionV>
+            <wp:extent cx="6659245" cy="7485380"/>
+            <wp:effectExtent l="0" t="0" r="0" b="0"/>
+            <wp:wrapSquare wrapText="largest"/>
+            <wp:docPr id="4" name="Image4" descr=""/>
+            <wp:cNvGraphicFramePr>
+              <a:graphicFrameLocks xmlns:a="http://schemas.openxmlformats.org/drawingml/2006/main" noChangeAspect="1"/>
+            </wp:cNvGraphicFramePr>
+            <a:graphic xmlns:a="http://schemas.openxmlformats.org/drawingml/2006/main">
+              <a:graphicData uri="http://schemas.openxmlformats.org/drawingml/2006/picture">
+                <pic:pic xmlns:pic="http://schemas.openxmlformats.org/drawingml/2006/picture">
+                  <pic:nvPicPr>
+                    <pic:cNvPr id="4" name="Image4" descr=""/>
+                    <pic:cNvPicPr>
+                      <a:picLocks noChangeAspect="1" noChangeArrowheads="1"/>
+                    </pic:cNvPicPr>
+                  </pic:nvPicPr>
+                  <pic:blipFill>
+                    <a:blip r:embed="rId5"/>
+                    <a:srcRect l="7358" t="5752" r="7277" b="8052"/>
+                    <a:stretch>
+                      <a:fillRect/>
+                    </a:stretch>
+                  </pic:blipFill>
+                  <pic:spPr bwMode="auto">
+                    <a:xfrm>
+                      <a:off x="0" y="0"/>
+                      <a:ext cx="6659245" cy="7485380"/>
+                    </a:xfrm>
+                    <a:prstGeom prst="rect">
+                      <a:avLst/>
+                    </a:prstGeom>
+                  </pic:spPr>
+                </pic:pic>
+              </a:graphicData>
+            </a:graphic>
+          </wp:anchor>
+        </w:drawing>
+      </w:r>
+      <w:r>
+        <w:br w:type="page"/>
+      </w:r>
+    </w:p>
+    <w:p>
+      <w:pPr>
+        <w:pStyle w:val="Normal"/>
+        <w:spacing w:before="0" w:after="160"/>
+        <w:jc w:val="center"/>
+        <w:rPr/>
+      </w:pPr>
+      <w:r>
+        <w:rPr/>
+        <w:drawing>
+          <wp:anchor behindDoc="0" distT="0" distB="0" distL="0" distR="0" simplePos="0" locked="0" layoutInCell="1" allowOverlap="1" relativeHeight="6">
+            <wp:simplePos x="0" y="0"/>
+            <wp:positionH relativeFrom="column">
+              <wp:posOffset>544195</wp:posOffset>
+            </wp:positionH>
+            <wp:positionV relativeFrom="paragraph">
+              <wp:posOffset>120015</wp:posOffset>
+            </wp:positionV>
+            <wp:extent cx="6548755" cy="5098415"/>
+            <wp:effectExtent l="0" t="0" r="0" b="0"/>
+            <wp:wrapSquare wrapText="largest"/>
+            <wp:docPr id="5" name="Image5" descr=""/>
+            <wp:cNvGraphicFramePr>
+              <a:graphicFrameLocks xmlns:a="http://schemas.openxmlformats.org/drawingml/2006/main" noChangeAspect="1"/>
+            </wp:cNvGraphicFramePr>
+            <a:graphic xmlns:a="http://schemas.openxmlformats.org/drawingml/2006/main">
+              <a:graphicData uri="http://schemas.openxmlformats.org/drawingml/2006/picture">
+                <pic:pic xmlns:pic="http://schemas.openxmlformats.org/drawingml/2006/picture">
+                  <pic:nvPicPr>
+                    <pic:cNvPr id="5" name="Image5" descr=""/>
+                    <pic:cNvPicPr>
+                      <a:picLocks noChangeAspect="1" noChangeArrowheads="1"/>
+                    </pic:cNvPicPr>
+                  </pic:nvPicPr>
+                  <pic:blipFill>
+                    <a:blip r:embed="rId6"/>
+                    <a:srcRect l="4323" t="17587" r="5053" b="5538"/>
+                    <a:stretch>
+                      <a:fillRect/>
+                    </a:stretch>
+                  </pic:blipFill>
+                  <pic:spPr bwMode="auto">
+                    <a:xfrm>
+                      <a:off x="0" y="0"/>
+                      <a:ext cx="6548755" cy="5098415"/>
+                    </a:xfrm>
+                    <a:prstGeom prst="rect">
+                      <a:avLst/>
+                    </a:prstGeom>
+                  </pic:spPr>
+                </pic:pic>
+              </a:graphicData>
+            </a:graphic>
+          </wp:anchor>
+        </w:drawing>
+      </w:r>
+      <w:r>
+        <w:br w:type="page"/>
+      </w:r>
+    </w:p>
+    <w:p>
+      <w:pPr>
+        <w:pStyle w:val="Normal"/>
+        <w:spacing w:before="0" w:after="160"/>
+        <w:jc w:val="center"/>
+        <w:rPr/>
+      </w:pPr>
+      <w:r>
+        <w:rPr/>
+        <w:drawing>
+          <wp:anchor behindDoc="0" distT="0" distB="0" distL="0" distR="0" simplePos="0" locked="0" layoutInCell="1" allowOverlap="1" relativeHeight="7">
+            <wp:simplePos x="0" y="0"/>
+            <wp:positionH relativeFrom="column">
+              <wp:posOffset>504825</wp:posOffset>
+            </wp:positionH>
+            <wp:positionV relativeFrom="paragraph">
+              <wp:posOffset>-603885</wp:posOffset>
+            </wp:positionV>
+            <wp:extent cx="6731000" cy="7807325"/>
+            <wp:effectExtent l="0" t="0" r="0" b="0"/>
+            <wp:wrapSquare wrapText="largest"/>
+            <wp:docPr id="6" name="Image6" descr=""/>
+            <wp:cNvGraphicFramePr>
+              <a:graphicFrameLocks xmlns:a="http://schemas.openxmlformats.org/drawingml/2006/main" noChangeAspect="1"/>
+            </wp:cNvGraphicFramePr>
+            <a:graphic xmlns:a="http://schemas.openxmlformats.org/drawingml/2006/main">
+              <a:graphicData uri="http://schemas.openxmlformats.org/drawingml/2006/picture">
+                <pic:pic xmlns:pic="http://schemas.openxmlformats.org/drawingml/2006/picture">
+                  <pic:nvPicPr>
+                    <pic:cNvPr id="6" name="Image6" descr=""/>
+                    <pic:cNvPicPr>
+                      <a:picLocks noChangeAspect="1" noChangeArrowheads="1"/>
+                    </pic:cNvPicPr>
+                  </pic:nvPicPr>
+                  <pic:blipFill>
+                    <a:blip r:embed="rId7"/>
+                    <a:srcRect l="7360" t="5730" r="7713" b="7869"/>
+                    <a:stretch>
+                      <a:fillRect/>
+                    </a:stretch>
+                  </pic:blipFill>
+                  <pic:spPr bwMode="auto">
+                    <a:xfrm>
+                      <a:off x="0" y="0"/>
+                      <a:ext cx="6731000" cy="7807325"/>
+                    </a:xfrm>
+                    <a:prstGeom prst="rect">
+                      <a:avLst/>
+                    </a:prstGeom>
+                  </pic:spPr>
+                </pic:pic>
+              </a:graphicData>
+            </a:graphic>
+          </wp:anchor>
+        </w:drawing>
+      </w:r>
+      <w:r>
+        <w:br w:type="page"/>
+      </w:r>
+    </w:p>
+    <w:p>
+      <w:pPr>
+        <w:pStyle w:val="Normal"/>
+        <w:spacing w:before="0" w:after="160"/>
+        <w:jc w:val="center"/>
+        <w:rPr/>
+      </w:pPr>
+      <w:r>
+        <w:rPr/>
+        <w:drawing>
+          <wp:anchor behindDoc="0" distT="0" distB="0" distL="0" distR="0" simplePos="0" locked="0" layoutInCell="1" allowOverlap="1" relativeHeight="8">
+            <wp:simplePos x="0" y="0"/>
+            <wp:positionH relativeFrom="column">
+              <wp:posOffset>584200</wp:posOffset>
+            </wp:positionH>
+            <wp:positionV relativeFrom="paragraph">
+              <wp:posOffset>31115</wp:posOffset>
+            </wp:positionV>
+            <wp:extent cx="6548120" cy="5196205"/>
+            <wp:effectExtent l="0" t="0" r="0" b="0"/>
+            <wp:wrapSquare wrapText="largest"/>
+            <wp:docPr id="7" name="Image7" descr=""/>
+            <wp:cNvGraphicFramePr>
+              <a:graphicFrameLocks xmlns:a="http://schemas.openxmlformats.org/drawingml/2006/main" noChangeAspect="1"/>
+            </wp:cNvGraphicFramePr>
+            <a:graphic xmlns:a="http://schemas.openxmlformats.org/drawingml/2006/main">
+              <a:graphicData uri="http://schemas.openxmlformats.org/drawingml/2006/picture">
+                <pic:pic xmlns:pic="http://schemas.openxmlformats.org/drawingml/2006/picture">
+                  <pic:nvPicPr>
+                    <pic:cNvPr id="7" name="Image7" descr=""/>
+                    <pic:cNvPicPr>
+                      <a:picLocks noChangeAspect="1" noChangeArrowheads="1"/>
+                    </pic:cNvPicPr>
+                  </pic:nvPicPr>
+                  <pic:blipFill>
+                    <a:blip r:embed="rId8"/>
+                    <a:srcRect l="5816" t="18307" r="5353" b="4724"/>
+                    <a:stretch>
+                      <a:fillRect/>
+                    </a:stretch>
+                  </pic:blipFill>
+                  <pic:spPr bwMode="auto">
+                    <a:xfrm>
+                      <a:off x="0" y="0"/>
+                      <a:ext cx="6548120" cy="5196205"/>
+                    </a:xfrm>
+                    <a:prstGeom prst="rect">
+                      <a:avLst/>
+                    </a:prstGeom>
+                  </pic:spPr>
+                </pic:pic>
+              </a:graphicData>
+            </a:graphic>
+          </wp:anchor>
+        </w:drawing>
       </w:r>
     </w:p>
     <w:sectPr>
@@ -32,7 +441,6 @@
     <w:rPrDefault>
       <w:rPr>
         <w:rFonts w:ascii="Calibri" w:hAnsi="Calibri" w:eastAsia="Calibri" w:cs="" w:asciiTheme="minorHAnsi" w:cstheme="minorBidi" w:eastAsiaTheme="minorHAnsi" w:hAnsiTheme="minorHAnsi"/>
-        <w:sz w:val="22"/>
         <w:szCs w:val="22"/>
         <w:lang w:val="en-US" w:eastAsia="en-US" w:bidi="ar-SA"/>
       </w:rPr>

</xml_diff>